<commit_message>
closing file lab 1
</commit_message>
<xml_diff>
--- a/lab_1/Lab 1-report.docx
+++ b/lab_1/Lab 1-report.docx
@@ -3776,11 +3776,7 @@
     </w:p>
     <w:p>
       <w:pPr>
-        <w:rPr>
-          <w:rFonts w:eastAsiaTheme="minorEastAsia"/>
-          <w:noProof/>
-          <w:lang w:val="en-DE"/>
-        </w:rPr>
+        <w:keepNext/>
       </w:pPr>
       <w:r>
         <w:rPr>
@@ -3840,6 +3836,34 @@
     </w:p>
     <w:p>
       <w:pPr>
+        <w:pStyle w:val="Caption"/>
+        <w:jc w:val="center"/>
+        <w:rPr>
+          <w:rFonts w:eastAsiaTheme="minorEastAsia"/>
+          <w:noProof/>
+          <w:lang w:val="en-DE"/>
+        </w:rPr>
+      </w:pPr>
+      <w:r>
+        <w:t xml:space="preserve">Figure </w:t>
+      </w:r>
+      <w:fldSimple w:instr=" SEQ Figure \* ARABIC ">
+        <w:r>
+          <w:rPr>
+            <w:noProof/>
+          </w:rPr>
+          <w:t>7</w:t>
+        </w:r>
+      </w:fldSimple>
+      <w:r>
+        <w:rPr>
+          <w:lang w:val="en-DE"/>
+        </w:rPr>
+        <w:t>: input and output magnitude voltage of ac analysis</w:t>
+      </w:r>
+    </w:p>
+    <w:p>
+      <w:pPr>
         <w:rPr>
           <w:rFonts w:eastAsiaTheme="minorEastAsia"/>
           <w:noProof/>
@@ -3962,11 +3986,7 @@
     </w:p>
     <w:p>
       <w:pPr>
-        <w:rPr>
-          <w:rFonts w:eastAsiaTheme="minorEastAsia"/>
-          <w:noProof/>
-          <w:lang w:val="en-DE"/>
-        </w:rPr>
+        <w:keepNext/>
       </w:pPr>
       <w:r>
         <w:rPr>
@@ -4022,6 +4042,62 @@
             </a:graphic>
           </wp:inline>
         </w:drawing>
+      </w:r>
+    </w:p>
+    <w:p>
+      <w:pPr>
+        <w:pStyle w:val="Caption"/>
+        <w:jc w:val="center"/>
+        <w:rPr>
+          <w:rFonts w:eastAsiaTheme="minorEastAsia"/>
+          <w:noProof/>
+          <w:lang w:val="en-DE"/>
+        </w:rPr>
+      </w:pPr>
+      <w:r>
+        <w:t xml:space="preserve">Figure </w:t>
+      </w:r>
+      <w:fldSimple w:instr=" SEQ Figure \* ARABIC ">
+        <w:r>
+          <w:rPr>
+            <w:noProof/>
+          </w:rPr>
+          <w:t>8</w:t>
+        </w:r>
+      </w:fldSimple>
+      <w:r>
+        <w:rPr>
+          <w:lang w:val="en-DE"/>
+        </w:rPr>
+        <w:t xml:space="preserve">: Magnitude and Phase of the output </w:t>
+      </w:r>
+      <w:proofErr w:type="gramStart"/>
+      <w:r>
+        <w:rPr>
+          <w:lang w:val="en-DE"/>
+        </w:rPr>
+        <w:t xml:space="preserve">voltage </w:t>
+      </w:r>
+      <w:r>
+        <w:rPr>
+          <w:noProof/>
+        </w:rPr>
+        <w:t xml:space="preserve"> </w:t>
+      </w:r>
+      <w:r>
+        <w:rPr>
+          <w:noProof/>
+          <w:lang w:val="en-DE"/>
+        </w:rPr>
+        <w:t>of</w:t>
+      </w:r>
+      <w:proofErr w:type="gramEnd"/>
+      <w:r>
+        <w:rPr>
+          <w:noProof/>
+          <w:lang w:val="en-DE"/>
+        </w:rPr>
+        <w:t xml:space="preserve"> the common source amplfier in ac simulation</w:t>
       </w:r>
     </w:p>
     <w:p>

</xml_diff>